<commit_message>
part 1 and 2
</commit_message>
<xml_diff>
--- a/Assessment 2, Managinng soft Develop..docx
+++ b/Assessment 2, Managinng soft Develop..docx
@@ -85,16 +85,14 @@
         </w:rPr>
         <w:t xml:space="preserve">The Vibrant and successful company Aussie Business Buzz (ABB) specialises in the selling of a wide variety of technology products, such as PCs, laptops, </w:t>
       </w:r>
-      <w:proofErr w:type="gramStart"/>
-      <w:r>
-        <w:rPr>
-          <w:rFonts w:cs="Al Bayan Plain"/>
-          <w:sz w:val="40"/>
-          <w:szCs w:val="40"/>
-        </w:rPr>
-        <w:t>Phones</w:t>
-      </w:r>
-      <w:proofErr w:type="gramEnd"/>
+      <w:r>
+        <w:rPr>
+          <w:rFonts w:cs="Al Bayan Plain"/>
+          <w:sz w:val="40"/>
+          <w:szCs w:val="40"/>
+        </w:rPr>
+        <w:t>Phones,</w:t>
+      </w:r>
       <w:r>
         <w:rPr>
           <w:rFonts w:cs="Al Bayan Plain"/>
@@ -164,16 +162,14 @@
         <w:lastRenderedPageBreak/>
         <w:t xml:space="preserve">It is anticipated that ABB’s </w:t>
       </w:r>
-      <w:proofErr w:type="spellStart"/>
-      <w:r>
-        <w:rPr>
-          <w:rFonts w:cs="Al Bayan Plain"/>
-          <w:sz w:val="40"/>
-          <w:szCs w:val="40"/>
-        </w:rPr>
-        <w:t>intergrated</w:t>
-      </w:r>
-      <w:proofErr w:type="spellEnd"/>
+      <w:r>
+        <w:rPr>
+          <w:rFonts w:cs="Al Bayan Plain"/>
+          <w:sz w:val="40"/>
+          <w:szCs w:val="40"/>
+        </w:rPr>
+        <w:t>integrated</w:t>
+      </w:r>
       <w:r>
         <w:rPr>
           <w:rFonts w:cs="Al Bayan Plain"/>
@@ -365,6 +361,625 @@
           <w:szCs w:val="40"/>
         </w:rPr>
       </w:pPr>
+      <w:r>
+        <w:rPr>
+          <w:rFonts w:cs="Al Bayan Plain"/>
+          <w:sz w:val="40"/>
+          <w:szCs w:val="40"/>
+        </w:rPr>
+        <w:t>Vendors who are interested are asked to follow these submission guidelines:</w:t>
+      </w:r>
+    </w:p>
+    <w:p>
+      <w:pPr>
+        <w:pStyle w:val="ListParagraph"/>
+        <w:rPr>
+          <w:rFonts w:cs="Al Bayan Plain"/>
+          <w:sz w:val="40"/>
+          <w:szCs w:val="40"/>
+        </w:rPr>
+      </w:pPr>
+    </w:p>
+    <w:p>
+      <w:pPr>
+        <w:pStyle w:val="ListParagraph"/>
+        <w:numPr>
+          <w:ilvl w:val="0"/>
+          <w:numId w:val="5"/>
+        </w:numPr>
+        <w:rPr>
+          <w:rFonts w:cs="Al Bayan Plain"/>
+          <w:sz w:val="40"/>
+          <w:szCs w:val="40"/>
+        </w:rPr>
+      </w:pPr>
+      <w:r>
+        <w:rPr>
+          <w:rFonts w:cs="Al Bayan Plain"/>
+          <w:sz w:val="40"/>
+          <w:szCs w:val="40"/>
+        </w:rPr>
+        <w:lastRenderedPageBreak/>
+        <w:t>Proposed Deadline:</w:t>
+      </w:r>
+    </w:p>
+    <w:p>
+      <w:pPr>
+        <w:pStyle w:val="ListParagraph"/>
+        <w:ind w:left="1080"/>
+        <w:rPr>
+          <w:rFonts w:cs="Al Bayan Plain"/>
+          <w:sz w:val="40"/>
+          <w:szCs w:val="40"/>
+        </w:rPr>
+      </w:pPr>
+      <w:r>
+        <w:rPr>
+          <w:rFonts w:cs="Al Bayan Plain"/>
+          <w:sz w:val="40"/>
+          <w:szCs w:val="40"/>
+        </w:rPr>
+        <w:t>Submission deadline for submitting the proposals</w:t>
+      </w:r>
+      <w:r>
+        <w:rPr>
+          <w:rFonts w:cs="Al Bayan Plain"/>
+          <w:sz w:val="40"/>
+          <w:szCs w:val="40"/>
+        </w:rPr>
+        <w:t xml:space="preserve"> must be done before the deadline.</w:t>
+      </w:r>
+    </w:p>
+    <w:p>
+      <w:pPr>
+        <w:pStyle w:val="ListParagraph"/>
+        <w:ind w:left="1080"/>
+        <w:rPr>
+          <w:rFonts w:cs="Al Bayan Plain"/>
+          <w:sz w:val="40"/>
+          <w:szCs w:val="40"/>
+        </w:rPr>
+      </w:pPr>
+    </w:p>
+    <w:p>
+      <w:pPr>
+        <w:pStyle w:val="ListParagraph"/>
+        <w:numPr>
+          <w:ilvl w:val="0"/>
+          <w:numId w:val="5"/>
+        </w:numPr>
+        <w:rPr>
+          <w:rFonts w:cs="Al Bayan Plain"/>
+          <w:sz w:val="40"/>
+          <w:szCs w:val="40"/>
+        </w:rPr>
+      </w:pPr>
+      <w:r>
+        <w:rPr>
+          <w:rFonts w:cs="Al Bayan Plain"/>
+          <w:sz w:val="40"/>
+          <w:szCs w:val="40"/>
+        </w:rPr>
+        <w:t>Submission Email or Online Portal:</w:t>
+      </w:r>
+    </w:p>
+    <w:p>
+      <w:pPr>
+        <w:pStyle w:val="ListParagraph"/>
+        <w:ind w:left="1080"/>
+        <w:rPr>
+          <w:rFonts w:cs="Al Bayan Plain"/>
+          <w:sz w:val="40"/>
+          <w:szCs w:val="40"/>
+        </w:rPr>
+      </w:pPr>
+      <w:r>
+        <w:rPr>
+          <w:rFonts w:cs="Al Bayan Plain"/>
+          <w:sz w:val="40"/>
+          <w:szCs w:val="40"/>
+        </w:rPr>
+        <w:t>The address for electronic submission is used.</w:t>
+      </w:r>
+    </w:p>
+    <w:p>
+      <w:pPr>
+        <w:pStyle w:val="ListParagraph"/>
+        <w:ind w:left="1080"/>
+        <w:rPr>
+          <w:rFonts w:cs="Al Bayan Plain"/>
+          <w:sz w:val="40"/>
+          <w:szCs w:val="40"/>
+        </w:rPr>
+      </w:pPr>
+    </w:p>
+    <w:p>
+      <w:pPr>
+        <w:pStyle w:val="ListParagraph"/>
+        <w:numPr>
+          <w:ilvl w:val="0"/>
+          <w:numId w:val="5"/>
+        </w:numPr>
+        <w:rPr>
+          <w:rFonts w:cs="Al Bayan Plain"/>
+          <w:sz w:val="40"/>
+          <w:szCs w:val="40"/>
+        </w:rPr>
+      </w:pPr>
+      <w:r>
+        <w:rPr>
+          <w:rFonts w:cs="Al Bayan Plain"/>
+          <w:sz w:val="40"/>
+          <w:szCs w:val="40"/>
+        </w:rPr>
+        <w:t>Questions:</w:t>
+      </w:r>
+    </w:p>
+    <w:p>
+      <w:pPr>
+        <w:pStyle w:val="ListParagraph"/>
+        <w:ind w:left="1080"/>
+        <w:rPr>
+          <w:rFonts w:cs="Al Bayan Plain"/>
+          <w:sz w:val="40"/>
+          <w:szCs w:val="40"/>
+        </w:rPr>
+      </w:pPr>
+      <w:r>
+        <w:rPr>
+          <w:rFonts w:cs="Al Bayan Plain"/>
+          <w:sz w:val="40"/>
+          <w:szCs w:val="40"/>
+        </w:rPr>
+        <w:t>With the specific deadlines, all written questions about this RFP must be sent to the ABB company and contact Information.</w:t>
+      </w:r>
+    </w:p>
+    <w:p>
+      <w:pPr>
+        <w:pStyle w:val="ListParagraph"/>
+        <w:ind w:left="1080"/>
+        <w:rPr>
+          <w:rFonts w:cs="Al Bayan Plain"/>
+          <w:sz w:val="40"/>
+          <w:szCs w:val="40"/>
+        </w:rPr>
+      </w:pPr>
+    </w:p>
+    <w:p>
+      <w:pPr>
+        <w:pStyle w:val="ListParagraph"/>
+        <w:numPr>
+          <w:ilvl w:val="0"/>
+          <w:numId w:val="4"/>
+        </w:numPr>
+        <w:rPr>
+          <w:rFonts w:cs="Al Bayan Plain"/>
+          <w:sz w:val="40"/>
+          <w:szCs w:val="40"/>
+        </w:rPr>
+      </w:pPr>
+      <w:r>
+        <w:rPr>
+          <w:rFonts w:cs="Al Bayan Plain"/>
+          <w:sz w:val="40"/>
+          <w:szCs w:val="40"/>
+        </w:rPr>
+        <w:t>Evaluation Standards:</w:t>
+      </w:r>
+    </w:p>
+    <w:p>
+      <w:pPr>
+        <w:pStyle w:val="ListParagraph"/>
+        <w:ind w:left="1080"/>
+        <w:rPr>
+          <w:rFonts w:cs="Al Bayan Plain"/>
+          <w:sz w:val="40"/>
+          <w:szCs w:val="40"/>
+        </w:rPr>
+      </w:pPr>
+      <w:r>
+        <w:rPr>
+          <w:rFonts w:cs="Al Bayan Plain"/>
+          <w:sz w:val="40"/>
+          <w:szCs w:val="40"/>
+        </w:rPr>
+        <w:t>The following standards will be used to assess proposals:</w:t>
+      </w:r>
+    </w:p>
+    <w:p>
+      <w:pPr>
+        <w:pStyle w:val="ListParagraph"/>
+        <w:numPr>
+          <w:ilvl w:val="0"/>
+          <w:numId w:val="6"/>
+        </w:numPr>
+        <w:rPr>
+          <w:rFonts w:cs="Al Bayan Plain"/>
+          <w:sz w:val="40"/>
+          <w:szCs w:val="40"/>
+        </w:rPr>
+      </w:pPr>
+      <w:r>
+        <w:rPr>
+          <w:rFonts w:cs="Al Bayan Plain"/>
+          <w:sz w:val="40"/>
+          <w:szCs w:val="40"/>
+        </w:rPr>
+        <w:t>Functionality and Fit:</w:t>
+      </w:r>
+    </w:p>
+    <w:p>
+      <w:pPr>
+        <w:pStyle w:val="ListParagraph"/>
+        <w:ind w:left="1440"/>
+        <w:rPr>
+          <w:rFonts w:cs="Al Bayan Plain"/>
+          <w:sz w:val="40"/>
+          <w:szCs w:val="40"/>
+        </w:rPr>
+      </w:pPr>
+      <w:r>
+        <w:rPr>
+          <w:rFonts w:cs="Al Bayan Plain"/>
+          <w:sz w:val="40"/>
+          <w:szCs w:val="40"/>
+        </w:rPr>
+        <w:t>How well the suggested solution satisfies ABB’s requirements while considering the demands of the company.</w:t>
+      </w:r>
+    </w:p>
+    <w:p>
+      <w:pPr>
+        <w:pStyle w:val="ListParagraph"/>
+        <w:ind w:left="1440"/>
+        <w:rPr>
+          <w:rFonts w:cs="Al Bayan Plain"/>
+          <w:sz w:val="40"/>
+          <w:szCs w:val="40"/>
+        </w:rPr>
+      </w:pPr>
+    </w:p>
+    <w:p>
+      <w:pPr>
+        <w:pStyle w:val="ListParagraph"/>
+        <w:numPr>
+          <w:ilvl w:val="0"/>
+          <w:numId w:val="6"/>
+        </w:numPr>
+        <w:rPr>
+          <w:rFonts w:cs="Al Bayan Plain"/>
+          <w:sz w:val="40"/>
+          <w:szCs w:val="40"/>
+        </w:rPr>
+      </w:pPr>
+      <w:r>
+        <w:rPr>
+          <w:rFonts w:cs="Al Bayan Plain"/>
+          <w:sz w:val="40"/>
+          <w:szCs w:val="40"/>
+        </w:rPr>
+        <w:t>Scalability:</w:t>
+      </w:r>
+    </w:p>
+    <w:p>
+      <w:pPr>
+        <w:pStyle w:val="ListParagraph"/>
+        <w:ind w:left="1440"/>
+        <w:rPr>
+          <w:rFonts w:cs="Al Bayan Plain"/>
+          <w:sz w:val="40"/>
+          <w:szCs w:val="40"/>
+        </w:rPr>
+      </w:pPr>
+      <w:r>
+        <w:rPr>
+          <w:rFonts w:cs="Al Bayan Plain"/>
+          <w:sz w:val="40"/>
+          <w:szCs w:val="40"/>
+        </w:rPr>
+        <w:t>The system’s capacity to expand in harmony with ABB’s goals for growth.</w:t>
+      </w:r>
+    </w:p>
+    <w:p>
+      <w:pPr>
+        <w:pStyle w:val="ListParagraph"/>
+        <w:ind w:left="1440"/>
+        <w:rPr>
+          <w:rFonts w:cs="Al Bayan Plain"/>
+          <w:sz w:val="40"/>
+          <w:szCs w:val="40"/>
+        </w:rPr>
+      </w:pPr>
+    </w:p>
+    <w:p>
+      <w:pPr>
+        <w:pStyle w:val="ListParagraph"/>
+        <w:numPr>
+          <w:ilvl w:val="0"/>
+          <w:numId w:val="6"/>
+        </w:numPr>
+        <w:rPr>
+          <w:rFonts w:cs="Al Bayan Plain"/>
+          <w:sz w:val="40"/>
+          <w:szCs w:val="40"/>
+        </w:rPr>
+      </w:pPr>
+      <w:r>
+        <w:rPr>
+          <w:rFonts w:cs="Al Bayan Plain"/>
+          <w:sz w:val="40"/>
+          <w:szCs w:val="40"/>
+        </w:rPr>
+        <w:t>Usability:</w:t>
+      </w:r>
+    </w:p>
+    <w:p>
+      <w:pPr>
+        <w:pStyle w:val="ListParagraph"/>
+        <w:ind w:left="1440"/>
+        <w:rPr>
+          <w:rFonts w:cs="Al Bayan Plain"/>
+          <w:sz w:val="40"/>
+          <w:szCs w:val="40"/>
+        </w:rPr>
+      </w:pPr>
+      <w:r>
+        <w:rPr>
+          <w:rFonts w:cs="Al Bayan Plain"/>
+          <w:sz w:val="40"/>
+          <w:szCs w:val="40"/>
+        </w:rPr>
+        <w:t xml:space="preserve">Assessing user interfaces to make sure different positions within ABB can easily </w:t>
+      </w:r>
+      <w:r>
+        <w:rPr>
+          <w:rFonts w:cs="Al Bayan Plain"/>
+          <w:sz w:val="40"/>
+          <w:szCs w:val="40"/>
+        </w:rPr>
+        <w:t>understand and</w:t>
+      </w:r>
+      <w:r>
+        <w:rPr>
+          <w:rFonts w:cs="Al Bayan Plain"/>
+          <w:sz w:val="40"/>
+          <w:szCs w:val="40"/>
+        </w:rPr>
+        <w:t xml:space="preserve"> utilise them.</w:t>
+      </w:r>
+    </w:p>
+    <w:p>
+      <w:pPr>
+        <w:pStyle w:val="ListParagraph"/>
+        <w:numPr>
+          <w:ilvl w:val="0"/>
+          <w:numId w:val="6"/>
+        </w:numPr>
+        <w:rPr>
+          <w:rFonts w:cs="Al Bayan Plain"/>
+          <w:sz w:val="40"/>
+          <w:szCs w:val="40"/>
+        </w:rPr>
+      </w:pPr>
+      <w:r>
+        <w:rPr>
+          <w:rFonts w:cs="Al Bayan Plain"/>
+          <w:sz w:val="40"/>
+          <w:szCs w:val="40"/>
+        </w:rPr>
+        <w:lastRenderedPageBreak/>
+        <w:t>Integration:</w:t>
+      </w:r>
+    </w:p>
+    <w:p>
+      <w:pPr>
+        <w:pStyle w:val="ListParagraph"/>
+        <w:ind w:left="1440"/>
+        <w:rPr>
+          <w:rFonts w:cs="Al Bayan Plain"/>
+          <w:sz w:val="40"/>
+          <w:szCs w:val="40"/>
+        </w:rPr>
+      </w:pPr>
+      <w:r>
+        <w:rPr>
+          <w:rFonts w:cs="Al Bayan Plain"/>
+          <w:sz w:val="40"/>
+          <w:szCs w:val="40"/>
+        </w:rPr>
+        <w:t>Ease of integration into the current company infrastructure and compatibility with current systems, especially the ABB website.</w:t>
+      </w:r>
+    </w:p>
+    <w:p>
+      <w:pPr>
+        <w:pStyle w:val="ListParagraph"/>
+        <w:ind w:left="1440"/>
+        <w:rPr>
+          <w:rFonts w:cs="Al Bayan Plain"/>
+          <w:sz w:val="40"/>
+          <w:szCs w:val="40"/>
+        </w:rPr>
+      </w:pPr>
+    </w:p>
+    <w:p>
+      <w:pPr>
+        <w:pStyle w:val="ListParagraph"/>
+        <w:numPr>
+          <w:ilvl w:val="0"/>
+          <w:numId w:val="6"/>
+        </w:numPr>
+        <w:rPr>
+          <w:rFonts w:cs="Al Bayan Plain"/>
+          <w:sz w:val="40"/>
+          <w:szCs w:val="40"/>
+        </w:rPr>
+      </w:pPr>
+      <w:r>
+        <w:rPr>
+          <w:rFonts w:cs="Al Bayan Plain"/>
+          <w:sz w:val="40"/>
+          <w:szCs w:val="40"/>
+        </w:rPr>
+        <w:t>Cost:</w:t>
+      </w:r>
+    </w:p>
+    <w:p>
+      <w:pPr>
+        <w:pStyle w:val="ListParagraph"/>
+        <w:ind w:left="1440"/>
+        <w:rPr>
+          <w:rFonts w:cs="Al Bayan Plain"/>
+          <w:sz w:val="40"/>
+          <w:szCs w:val="40"/>
+        </w:rPr>
+      </w:pPr>
+      <w:r>
+        <w:rPr>
+          <w:rFonts w:cs="Al Bayan Plain"/>
+          <w:sz w:val="40"/>
+          <w:szCs w:val="40"/>
+        </w:rPr>
+        <w:t>An all-inclusive analysis of expenses that includes</w:t>
+      </w:r>
+      <w:r>
+        <w:rPr>
+          <w:rFonts w:cs="Al Bayan Plain"/>
+          <w:sz w:val="40"/>
+          <w:szCs w:val="40"/>
+        </w:rPr>
+        <w:t xml:space="preserve"> development, implementation, training, and continuous maintenance and support.</w:t>
+      </w:r>
+    </w:p>
+    <w:p>
+      <w:pPr>
+        <w:pStyle w:val="ListParagraph"/>
+        <w:ind w:left="1440"/>
+        <w:rPr>
+          <w:rFonts w:cs="Al Bayan Plain"/>
+          <w:sz w:val="40"/>
+          <w:szCs w:val="40"/>
+        </w:rPr>
+      </w:pPr>
+    </w:p>
+    <w:p>
+      <w:pPr>
+        <w:pStyle w:val="ListParagraph"/>
+        <w:numPr>
+          <w:ilvl w:val="0"/>
+          <w:numId w:val="4"/>
+        </w:numPr>
+        <w:rPr>
+          <w:rFonts w:cs="Al Bayan Plain"/>
+          <w:sz w:val="40"/>
+          <w:szCs w:val="40"/>
+        </w:rPr>
+      </w:pPr>
+      <w:r>
+        <w:rPr>
+          <w:rFonts w:cs="Al Bayan Plain"/>
+          <w:sz w:val="40"/>
+          <w:szCs w:val="40"/>
+        </w:rPr>
+        <w:t>Extra Detail:</w:t>
+      </w:r>
+    </w:p>
+    <w:p>
+      <w:pPr>
+        <w:pStyle w:val="ListParagraph"/>
+        <w:ind w:left="1440"/>
+        <w:rPr>
+          <w:rFonts w:cs="Al Bayan Plain"/>
+          <w:sz w:val="40"/>
+          <w:szCs w:val="40"/>
+        </w:rPr>
+      </w:pPr>
+      <w:r>
+        <w:rPr>
+          <w:rFonts w:cs="Al Bayan Plain"/>
+          <w:sz w:val="40"/>
+          <w:szCs w:val="40"/>
+        </w:rPr>
+        <w:t xml:space="preserve">It may be possible to invite the chosen vendor to do a real time demonstration of the suggested system. ABB is open to suggestion for </w:t>
+      </w:r>
+      <w:r>
+        <w:rPr>
+          <w:rFonts w:cs="Al Bayan Plain"/>
+          <w:sz w:val="40"/>
+          <w:szCs w:val="40"/>
+        </w:rPr>
+        <w:t>customer</w:t>
+      </w:r>
+      <w:r>
+        <w:rPr>
+          <w:rFonts w:cs="Al Bayan Plain"/>
+          <w:sz w:val="40"/>
+          <w:szCs w:val="40"/>
+        </w:rPr>
+        <w:t xml:space="preserve"> software</w:t>
+      </w:r>
+      <w:r>
+        <w:rPr>
+          <w:rFonts w:cs="Al Bayan Plain"/>
+          <w:sz w:val="40"/>
+          <w:szCs w:val="40"/>
+        </w:rPr>
+        <w:t xml:space="preserve"> development, pre-existing applications, SaaS solutions, or any mix of these. It also promotes creative thinking.</w:t>
+      </w:r>
+    </w:p>
+    <w:p>
+      <w:pPr>
+        <w:pStyle w:val="ListParagraph"/>
+        <w:ind w:left="1080"/>
+        <w:rPr>
+          <w:rFonts w:cs="Al Bayan Plain"/>
+          <w:sz w:val="40"/>
+          <w:szCs w:val="40"/>
+        </w:rPr>
+      </w:pPr>
+    </w:p>
+    <w:p>
+      <w:pPr>
+        <w:pStyle w:val="ListParagraph"/>
+        <w:ind w:left="1080"/>
+        <w:rPr>
+          <w:rFonts w:cs="Al Bayan Plain"/>
+          <w:b/>
+          <w:bCs/>
+          <w:sz w:val="40"/>
+          <w:szCs w:val="40"/>
+        </w:rPr>
+      </w:pPr>
+    </w:p>
+    <w:p>
+      <w:pPr>
+        <w:pStyle w:val="ListParagraph"/>
+        <w:ind w:left="1080"/>
+        <w:rPr>
+          <w:rFonts w:cs="Al Bayan Plain"/>
+          <w:sz w:val="40"/>
+          <w:szCs w:val="40"/>
+        </w:rPr>
+      </w:pPr>
+    </w:p>
+    <w:p>
+      <w:pPr>
+        <w:pStyle w:val="ListParagraph"/>
+        <w:ind w:left="1080"/>
+        <w:rPr>
+          <w:rFonts w:cs="Al Bayan Plain"/>
+          <w:sz w:val="40"/>
+          <w:szCs w:val="40"/>
+        </w:rPr>
+      </w:pPr>
+    </w:p>
+    <w:p>
+      <w:pPr>
+        <w:pStyle w:val="ListParagraph"/>
+        <w:rPr>
+          <w:rFonts w:cs="Al Bayan Plain"/>
+          <w:sz w:val="40"/>
+          <w:szCs w:val="40"/>
+        </w:rPr>
+      </w:pPr>
     </w:p>
     <w:p>
       <w:pPr>
@@ -515,6 +1130,7 @@
       <w:r>
         <w:rPr>
           <w:rFonts w:cs="Al Bayan Plain"/>
+          <w:noProof/>
           <w:sz w:val="40"/>
           <w:szCs w:val="40"/>
         </w:rPr>
@@ -1080,6 +1696,119 @@
 <file path=word/numbering.xml><?xml version="1.0" encoding="utf-8"?>
 <w:numbering xmlns:wpc="http://schemas.microsoft.com/office/word/2010/wordprocessingCanvas" xmlns:cx="http://schemas.microsoft.com/office/drawing/2014/chartex" xmlns:cx1="http://schemas.microsoft.com/office/drawing/2015/9/8/chartex" xmlns:cx2="http://schemas.microsoft.com/office/drawing/2015/10/21/chartex" xmlns:cx3="http://schemas.microsoft.com/office/drawing/2016/5/9/chartex" xmlns:cx4="http://schemas.microsoft.com/office/drawing/2016/5/10/chartex" xmlns:cx5="http://schemas.microsoft.com/office/drawing/2016/5/11/chartex" xmlns:cx6="http://schemas.microsoft.com/office/drawing/2016/5/12/chartex" xmlns:cx7="http://schemas.microsoft.com/office/drawing/2016/5/13/chartex" xmlns:cx8="http://schemas.microsoft.com/office/drawing/2016/5/14/chartex" xmlns:mc="http://schemas.openxmlformats.org/markup-compatibility/2006" xmlns:aink="http://schemas.microsoft.com/office/drawing/2016/ink" xmlns:am3d="http://schemas.microsoft.com/office/drawing/2017/model3d" xmlns:o="urn:schemas-microsoft-com:office:office" xmlns:oel="http://schemas.microsoft.com/office/2019/extlst" xmlns:r="http://schemas.openxmlformats.org/officeDocument/2006/relationships" xmlns:m="http://schemas.openxmlformats.org/officeDocument/2006/math" xmlns:v="urn:schemas-microsoft-com:vml" xmlns:wp14="http://schemas.microsoft.com/office/word/2010/wordprocessingDrawing" xmlns:wp="http://schemas.openxmlformats.org/drawingml/2006/wordprocessingDrawing" xmlns:w10="urn:schemas-microsoft-com:office:word" xmlns:w="http://schemas.openxmlformats.org/wordprocessingml/2006/main" xmlns:w14="http://schemas.microsoft.com/office/word/2010/wordml" xmlns:w15="http://schemas.microsoft.com/office/word/2012/wordml" xmlns:w16cex="http://schemas.microsoft.com/office/word/2018/wordml/cex" xmlns:w16cid="http://schemas.microsoft.com/office/word/2016/wordml/cid" xmlns:w16="http://schemas.microsoft.com/office/word/2018/wordml" xmlns:w16sdtdh="http://schemas.microsoft.com/office/word/2020/wordml/sdtdatahash" xmlns:w16se="http://schemas.microsoft.com/office/word/2015/wordml/symex" xmlns:wpg="http://schemas.microsoft.com/office/word/2010/wordprocessingGroup" xmlns:wpi="http://schemas.microsoft.com/office/word/2010/wordprocessingInk" xmlns:wne="http://schemas.microsoft.com/office/word/2006/wordml" xmlns:wps="http://schemas.microsoft.com/office/word/2010/wordprocessingShape" mc:Ignorable="w14 w15 w16se w16cid w16 w16cex w16sdtdh wp14">
   <w:abstractNum w:abstractNumId="0" w15:restartNumberingAfterBreak="0">
+    <w:nsid w:val="07BD7ED7"/>
+    <w:multiLevelType w:val="hybridMultilevel"/>
+    <w:tmpl w:val="6DB06B40"/>
+    <w:lvl w:ilvl="0" w:tplc="7C5C56E8">
+      <w:start w:val="1"/>
+      <w:numFmt w:val="bullet"/>
+      <w:lvlText w:val="-"/>
+      <w:lvlJc w:val="left"/>
+      <w:pPr>
+        <w:ind w:left="1440" w:hanging="360"/>
+      </w:pPr>
+      <w:rPr>
+        <w:rFonts w:ascii="Times New Roman" w:eastAsiaTheme="minorHAnsi" w:hAnsi="Times New Roman" w:cs="Times New Roman" w:hint="default"/>
+      </w:rPr>
+    </w:lvl>
+    <w:lvl w:ilvl="1" w:tplc="08090003" w:tentative="1">
+      <w:start w:val="1"/>
+      <w:numFmt w:val="bullet"/>
+      <w:lvlText w:val="o"/>
+      <w:lvlJc w:val="left"/>
+      <w:pPr>
+        <w:ind w:left="2160" w:hanging="360"/>
+      </w:pPr>
+      <w:rPr>
+        <w:rFonts w:ascii="Courier New" w:hAnsi="Courier New" w:cs="Courier New" w:hint="default"/>
+      </w:rPr>
+    </w:lvl>
+    <w:lvl w:ilvl="2" w:tplc="08090005" w:tentative="1">
+      <w:start w:val="1"/>
+      <w:numFmt w:val="bullet"/>
+      <w:lvlText w:val=""/>
+      <w:lvlJc w:val="left"/>
+      <w:pPr>
+        <w:ind w:left="2880" w:hanging="360"/>
+      </w:pPr>
+      <w:rPr>
+        <w:rFonts w:ascii="Wingdings" w:hAnsi="Wingdings" w:hint="default"/>
+      </w:rPr>
+    </w:lvl>
+    <w:lvl w:ilvl="3" w:tplc="08090001" w:tentative="1">
+      <w:start w:val="1"/>
+      <w:numFmt w:val="bullet"/>
+      <w:lvlText w:val=""/>
+      <w:lvlJc w:val="left"/>
+      <w:pPr>
+        <w:ind w:left="3600" w:hanging="360"/>
+      </w:pPr>
+      <w:rPr>
+        <w:rFonts w:ascii="Symbol" w:hAnsi="Symbol" w:hint="default"/>
+      </w:rPr>
+    </w:lvl>
+    <w:lvl w:ilvl="4" w:tplc="08090003" w:tentative="1">
+      <w:start w:val="1"/>
+      <w:numFmt w:val="bullet"/>
+      <w:lvlText w:val="o"/>
+      <w:lvlJc w:val="left"/>
+      <w:pPr>
+        <w:ind w:left="4320" w:hanging="360"/>
+      </w:pPr>
+      <w:rPr>
+        <w:rFonts w:ascii="Courier New" w:hAnsi="Courier New" w:cs="Courier New" w:hint="default"/>
+      </w:rPr>
+    </w:lvl>
+    <w:lvl w:ilvl="5" w:tplc="08090005" w:tentative="1">
+      <w:start w:val="1"/>
+      <w:numFmt w:val="bullet"/>
+      <w:lvlText w:val=""/>
+      <w:lvlJc w:val="left"/>
+      <w:pPr>
+        <w:ind w:left="5040" w:hanging="360"/>
+      </w:pPr>
+      <w:rPr>
+        <w:rFonts w:ascii="Wingdings" w:hAnsi="Wingdings" w:hint="default"/>
+      </w:rPr>
+    </w:lvl>
+    <w:lvl w:ilvl="6" w:tplc="08090001" w:tentative="1">
+      <w:start w:val="1"/>
+      <w:numFmt w:val="bullet"/>
+      <w:lvlText w:val=""/>
+      <w:lvlJc w:val="left"/>
+      <w:pPr>
+        <w:ind w:left="5760" w:hanging="360"/>
+      </w:pPr>
+      <w:rPr>
+        <w:rFonts w:ascii="Symbol" w:hAnsi="Symbol" w:hint="default"/>
+      </w:rPr>
+    </w:lvl>
+    <w:lvl w:ilvl="7" w:tplc="08090003" w:tentative="1">
+      <w:start w:val="1"/>
+      <w:numFmt w:val="bullet"/>
+      <w:lvlText w:val="o"/>
+      <w:lvlJc w:val="left"/>
+      <w:pPr>
+        <w:ind w:left="6480" w:hanging="360"/>
+      </w:pPr>
+      <w:rPr>
+        <w:rFonts w:ascii="Courier New" w:hAnsi="Courier New" w:cs="Courier New" w:hint="default"/>
+      </w:rPr>
+    </w:lvl>
+    <w:lvl w:ilvl="8" w:tplc="08090005" w:tentative="1">
+      <w:start w:val="1"/>
+      <w:numFmt w:val="bullet"/>
+      <w:lvlText w:val=""/>
+      <w:lvlJc w:val="left"/>
+      <w:pPr>
+        <w:ind w:left="7200" w:hanging="360"/>
+      </w:pPr>
+      <w:rPr>
+        <w:rFonts w:ascii="Wingdings" w:hAnsi="Wingdings" w:hint="default"/>
+      </w:rPr>
+    </w:lvl>
+  </w:abstractNum>
+  <w:abstractNum w:abstractNumId="1" w15:restartNumberingAfterBreak="0">
     <w:nsid w:val="42214018"/>
     <w:multiLevelType w:val="multilevel"/>
     <w:tmpl w:val="3BEE68A2"/>
@@ -1192,7 +1921,7 @@
       </w:pPr>
     </w:lvl>
   </w:abstractNum>
-  <w:abstractNum w:abstractNumId="1" w15:restartNumberingAfterBreak="0">
+  <w:abstractNum w:abstractNumId="2" w15:restartNumberingAfterBreak="0">
     <w:nsid w:val="56B94817"/>
     <w:multiLevelType w:val="hybridMultilevel"/>
     <w:tmpl w:val="B56A1C36"/>
@@ -1278,7 +2007,96 @@
       </w:pPr>
     </w:lvl>
   </w:abstractNum>
-  <w:abstractNum w:abstractNumId="2" w15:restartNumberingAfterBreak="0">
+  <w:abstractNum w:abstractNumId="3" w15:restartNumberingAfterBreak="0">
+    <w:nsid w:val="58295942"/>
+    <w:multiLevelType w:val="hybridMultilevel"/>
+    <w:tmpl w:val="49DCE2C6"/>
+    <w:lvl w:ilvl="0" w:tplc="F872C9AC">
+      <w:start w:val="1"/>
+      <w:numFmt w:val="lowerLetter"/>
+      <w:lvlText w:val="%1."/>
+      <w:lvlJc w:val="left"/>
+      <w:pPr>
+        <w:ind w:left="1080" w:hanging="360"/>
+      </w:pPr>
+      <w:rPr>
+        <w:rFonts w:hint="default"/>
+      </w:rPr>
+    </w:lvl>
+    <w:lvl w:ilvl="1" w:tplc="08090019" w:tentative="1">
+      <w:start w:val="1"/>
+      <w:numFmt w:val="lowerLetter"/>
+      <w:lvlText w:val="%2."/>
+      <w:lvlJc w:val="left"/>
+      <w:pPr>
+        <w:ind w:left="1800" w:hanging="360"/>
+      </w:pPr>
+    </w:lvl>
+    <w:lvl w:ilvl="2" w:tplc="0809001B" w:tentative="1">
+      <w:start w:val="1"/>
+      <w:numFmt w:val="lowerRoman"/>
+      <w:lvlText w:val="%3."/>
+      <w:lvlJc w:val="right"/>
+      <w:pPr>
+        <w:ind w:left="2520" w:hanging="180"/>
+      </w:pPr>
+    </w:lvl>
+    <w:lvl w:ilvl="3" w:tplc="0809000F" w:tentative="1">
+      <w:start w:val="1"/>
+      <w:numFmt w:val="decimal"/>
+      <w:lvlText w:val="%4."/>
+      <w:lvlJc w:val="left"/>
+      <w:pPr>
+        <w:ind w:left="3240" w:hanging="360"/>
+      </w:pPr>
+    </w:lvl>
+    <w:lvl w:ilvl="4" w:tplc="08090019" w:tentative="1">
+      <w:start w:val="1"/>
+      <w:numFmt w:val="lowerLetter"/>
+      <w:lvlText w:val="%5."/>
+      <w:lvlJc w:val="left"/>
+      <w:pPr>
+        <w:ind w:left="3960" w:hanging="360"/>
+      </w:pPr>
+    </w:lvl>
+    <w:lvl w:ilvl="5" w:tplc="0809001B" w:tentative="1">
+      <w:start w:val="1"/>
+      <w:numFmt w:val="lowerRoman"/>
+      <w:lvlText w:val="%6."/>
+      <w:lvlJc w:val="right"/>
+      <w:pPr>
+        <w:ind w:left="4680" w:hanging="180"/>
+      </w:pPr>
+    </w:lvl>
+    <w:lvl w:ilvl="6" w:tplc="0809000F" w:tentative="1">
+      <w:start w:val="1"/>
+      <w:numFmt w:val="decimal"/>
+      <w:lvlText w:val="%7."/>
+      <w:lvlJc w:val="left"/>
+      <w:pPr>
+        <w:ind w:left="5400" w:hanging="360"/>
+      </w:pPr>
+    </w:lvl>
+    <w:lvl w:ilvl="7" w:tplc="08090019" w:tentative="1">
+      <w:start w:val="1"/>
+      <w:numFmt w:val="lowerLetter"/>
+      <w:lvlText w:val="%8."/>
+      <w:lvlJc w:val="left"/>
+      <w:pPr>
+        <w:ind w:left="6120" w:hanging="360"/>
+      </w:pPr>
+    </w:lvl>
+    <w:lvl w:ilvl="8" w:tplc="0809001B" w:tentative="1">
+      <w:start w:val="1"/>
+      <w:numFmt w:val="lowerRoman"/>
+      <w:lvlText w:val="%9."/>
+      <w:lvlJc w:val="right"/>
+      <w:pPr>
+        <w:ind w:left="6840" w:hanging="180"/>
+      </w:pPr>
+    </w:lvl>
+  </w:abstractNum>
+  <w:abstractNum w:abstractNumId="4" w15:restartNumberingAfterBreak="0">
     <w:nsid w:val="753C4B7F"/>
     <w:multiLevelType w:val="multilevel"/>
     <w:tmpl w:val="753C4B7F"/>
@@ -1392,7 +2210,7 @@
       </w:pPr>
     </w:lvl>
   </w:abstractNum>
-  <w:abstractNum w:abstractNumId="3" w15:restartNumberingAfterBreak="0">
+  <w:abstractNum w:abstractNumId="5" w15:restartNumberingAfterBreak="0">
     <w:nsid w:val="788C6E87"/>
     <w:multiLevelType w:val="hybridMultilevel"/>
     <w:tmpl w:val="2724D808"/>
@@ -1479,16 +2297,22 @@
     </w:lvl>
   </w:abstractNum>
   <w:num w:numId="1" w16cid:durableId="917441699">
+    <w:abstractNumId w:val="4"/>
+  </w:num>
+  <w:num w:numId="2" w16cid:durableId="1204177460">
+    <w:abstractNumId w:val="1"/>
+  </w:num>
+  <w:num w:numId="3" w16cid:durableId="1010374183">
+    <w:abstractNumId w:val="5"/>
+  </w:num>
+  <w:num w:numId="4" w16cid:durableId="296886115">
     <w:abstractNumId w:val="2"/>
   </w:num>
-  <w:num w:numId="2" w16cid:durableId="1204177460">
-    <w:abstractNumId w:val="0"/>
-  </w:num>
-  <w:num w:numId="3" w16cid:durableId="1010374183">
+  <w:num w:numId="5" w16cid:durableId="148790467">
     <w:abstractNumId w:val="3"/>
   </w:num>
-  <w:num w:numId="4" w16cid:durableId="296886115">
-    <w:abstractNumId w:val="1"/>
+  <w:num w:numId="6" w16cid:durableId="1574657995">
+    <w:abstractNumId w:val="0"/>
   </w:num>
 </w:numbering>
 </file>
@@ -1921,6 +2745,7 @@
   <w:style w:type="character" w:default="1" w:styleId="DefaultParagraphFont">
     <w:name w:val="Default Paragraph Font"/>
     <w:uiPriority w:val="1"/>
+    <w:semiHidden/>
     <w:unhideWhenUsed/>
   </w:style>
   <w:style w:type="table" w:default="1" w:styleId="TableNormal">

</xml_diff>